<commit_message>
Changed tagline, started final report.
</commit_message>
<xml_diff>
--- a/proposal/Proposal.docx
+++ b/proposal/Proposal.docx
@@ -29,7 +29,21 @@
         <w:rPr>
           <w:rFonts w:ascii="Arial" w:hAnsi="Arial" w:cs="Arial"/>
         </w:rPr>
-        <w:t>Objects created from cubes which appear when they are approached.</w:t>
+        <w:t xml:space="preserve">Objects created from </w:t>
+      </w:r>
+      <w:r>
+        <w:rPr>
+          <w:rFonts w:ascii="Arial" w:hAnsi="Arial" w:cs="Arial"/>
+        </w:rPr>
+        <w:t>cubes which appear when</w:t>
+      </w:r>
+      <w:bookmarkStart w:id="0" w:name="_GoBack"/>
+      <w:bookmarkEnd w:id="0"/>
+      <w:r>
+        <w:rPr>
+          <w:rFonts w:ascii="Arial" w:hAnsi="Arial" w:cs="Arial"/>
+        </w:rPr>
+        <w:t xml:space="preserve"> approached.</w:t>
       </w:r>
     </w:p>
     <w:p>
@@ -379,8 +393,6 @@
               </w:rPr>
               <w:t>: Lattice bridge with moving</w:t>
             </w:r>
-            <w:bookmarkStart w:id="0" w:name="_GoBack"/>
-            <w:bookmarkEnd w:id="0"/>
             <w:r>
               <w:rPr>
                 <w:rFonts w:ascii="Arial" w:hAnsi="Arial" w:cs="Arial"/>
@@ -889,6 +901,7 @@
   <w:style w:type="character" w:default="1" w:styleId="DefaultParagraphFont">
     <w:name w:val="Default Paragraph Font"/>
     <w:uiPriority w:val="1"/>
+    <w:semiHidden/>
     <w:unhideWhenUsed/>
   </w:style>
   <w:style w:type="table" w:default="1" w:styleId="TableNormal">

</xml_diff>